<commit_message>
test case 03(logout) and test script for this has been written and executed
</commit_message>
<xml_diff>
--- a/testCases.docx
+++ b/testCases.docx
@@ -600,16 +600,7 @@
                 <w:sz w:val="24"/>
                 <w:szCs w:val="24"/>
               </w:rPr>
-              <w:t>anasA</w:t>
-            </w:r>
-            <w:bookmarkStart w:id="0" w:name="_GoBack"/>
-            <w:bookmarkEnd w:id="0"/>
-            <w:r>
-              <w:rPr>
-                <w:sz w:val="24"/>
-                <w:szCs w:val="24"/>
-              </w:rPr>
-              <w:t>gA</w:t>
+              <w:t>anasAgA</w:t>
             </w:r>
             <w:proofErr w:type="spellEnd"/>
           </w:p>
@@ -678,6 +669,202 @@
           </w:p>
         </w:tc>
       </w:tr>
+      <w:tr>
+        <w:trPr>
+          <w:trHeight w:val="570"/>
+        </w:trPr>
+        <w:tc>
+          <w:tcPr>
+            <w:tcW w:w="946" w:type="dxa"/>
+          </w:tcPr>
+          <w:p>
+            <w:pPr>
+              <w:jc w:val="both"/>
+              <w:rPr>
+                <w:sz w:val="24"/>
+                <w:szCs w:val="24"/>
+              </w:rPr>
+            </w:pPr>
+            <w:bookmarkStart w:id="0" w:name="_GoBack" w:colFirst="0" w:colLast="0"/>
+            <w:r>
+              <w:rPr>
+                <w:sz w:val="24"/>
+                <w:szCs w:val="24"/>
+              </w:rPr>
+              <w:t>TC_003</w:t>
+            </w:r>
+          </w:p>
+        </w:tc>
+        <w:tc>
+          <w:tcPr>
+            <w:tcW w:w="1314" w:type="dxa"/>
+          </w:tcPr>
+          <w:p>
+            <w:pPr>
+              <w:jc w:val="both"/>
+              <w:rPr>
+                <w:sz w:val="24"/>
+                <w:szCs w:val="24"/>
+              </w:rPr>
+            </w:pPr>
+            <w:r>
+              <w:rPr>
+                <w:sz w:val="24"/>
+                <w:szCs w:val="24"/>
+              </w:rPr>
+              <w:t>Sign out from account and  return to the homepage.</w:t>
+            </w:r>
+          </w:p>
+        </w:tc>
+        <w:tc>
+          <w:tcPr>
+            <w:tcW w:w="3225" w:type="dxa"/>
+          </w:tcPr>
+          <w:p>
+            <w:pPr>
+              <w:rPr>
+                <w:sz w:val="24"/>
+                <w:szCs w:val="24"/>
+              </w:rPr>
+            </w:pPr>
+            <w:r>
+              <w:rPr>
+                <w:sz w:val="24"/>
+                <w:szCs w:val="24"/>
+              </w:rPr>
+              <w:t>(1) Execute 2</w:t>
+            </w:r>
+            <w:r>
+              <w:rPr>
+                <w:sz w:val="24"/>
+                <w:szCs w:val="24"/>
+                <w:vertAlign w:val="superscript"/>
+              </w:rPr>
+              <w:t>nd</w:t>
+            </w:r>
+            <w:r>
+              <w:rPr>
+                <w:sz w:val="24"/>
+                <w:szCs w:val="24"/>
+              </w:rPr>
+              <w:t xml:space="preserve"> test case.</w:t>
+            </w:r>
+          </w:p>
+          <w:p>
+            <w:pPr>
+              <w:rPr>
+                <w:sz w:val="24"/>
+                <w:szCs w:val="24"/>
+              </w:rPr>
+            </w:pPr>
+            <w:r>
+              <w:rPr>
+                <w:sz w:val="24"/>
+                <w:szCs w:val="24"/>
+              </w:rPr>
+              <w:t>(2) Hit logout button.</w:t>
+            </w:r>
+          </w:p>
+        </w:tc>
+        <w:tc>
+          <w:tcPr>
+            <w:tcW w:w="1710" w:type="dxa"/>
+          </w:tcPr>
+          <w:p>
+            <w:pPr>
+              <w:jc w:val="both"/>
+              <w:rPr>
+                <w:sz w:val="24"/>
+                <w:szCs w:val="24"/>
+              </w:rPr>
+            </w:pPr>
+            <w:r>
+              <w:rPr>
+                <w:sz w:val="24"/>
+                <w:szCs w:val="24"/>
+              </w:rPr>
+              <w:t>TC_002</w:t>
+            </w:r>
+          </w:p>
+        </w:tc>
+        <w:tc>
+          <w:tcPr>
+            <w:tcW w:w="2340" w:type="dxa"/>
+          </w:tcPr>
+          <w:p>
+            <w:pPr>
+              <w:rPr>
+                <w:sz w:val="24"/>
+                <w:szCs w:val="24"/>
+              </w:rPr>
+            </w:pPr>
+          </w:p>
+        </w:tc>
+        <w:tc>
+          <w:tcPr>
+            <w:tcW w:w="2070" w:type="dxa"/>
+          </w:tcPr>
+          <w:p>
+            <w:pPr>
+              <w:rPr>
+                <w:sz w:val="24"/>
+                <w:szCs w:val="24"/>
+              </w:rPr>
+            </w:pPr>
+            <w:r>
+              <w:rPr>
+                <w:sz w:val="24"/>
+                <w:szCs w:val="24"/>
+              </w:rPr>
+              <w:t>It should return back to the homepage after successful logout.</w:t>
+            </w:r>
+          </w:p>
+        </w:tc>
+        <w:tc>
+          <w:tcPr>
+            <w:tcW w:w="1800" w:type="dxa"/>
+          </w:tcPr>
+          <w:p>
+            <w:pPr>
+              <w:jc w:val="both"/>
+              <w:rPr>
+                <w:sz w:val="24"/>
+                <w:szCs w:val="24"/>
+              </w:rPr>
+            </w:pPr>
+            <w:r>
+              <w:rPr>
+                <w:sz w:val="24"/>
+                <w:szCs w:val="24"/>
+              </w:rPr>
+              <w:t>Same as expected result.</w:t>
+            </w:r>
+          </w:p>
+        </w:tc>
+        <w:tc>
+          <w:tcPr>
+            <w:tcW w:w="1080" w:type="dxa"/>
+          </w:tcPr>
+          <w:p>
+            <w:pPr>
+              <w:jc w:val="both"/>
+              <w:rPr>
+                <w:sz w:val="24"/>
+                <w:szCs w:val="24"/>
+              </w:rPr>
+            </w:pPr>
+            <w:r>
+              <w:rPr>
+                <w:sz w:val="24"/>
+                <w:szCs w:val="24"/>
+                <w:highlight w:val="green"/>
+              </w:rPr>
+              <w:t>Pass</w:t>
+            </w:r>
+          </w:p>
+        </w:tc>
+      </w:tr>
+      <w:bookmarkEnd w:id="0"/>
     </w:tbl>
     <w:p>
       <w:pPr>

</xml_diff>

<commit_message>
test case 04(edit customer) and test script for this has been written and executed
</commit_message>
<xml_diff>
--- a/testCases.docx
+++ b/testCases.docx
@@ -685,7 +685,6 @@
                 <w:szCs w:val="24"/>
               </w:rPr>
             </w:pPr>
-            <w:bookmarkStart w:id="0" w:name="_GoBack" w:colFirst="0" w:colLast="0"/>
             <w:r>
               <w:rPr>
                 <w:sz w:val="24"/>
@@ -864,7 +863,327 @@
           </w:p>
         </w:tc>
       </w:tr>
-      <w:bookmarkEnd w:id="0"/>
+      <w:tr>
+        <w:trPr>
+          <w:trHeight w:val="570"/>
+        </w:trPr>
+        <w:tc>
+          <w:tcPr>
+            <w:tcW w:w="946" w:type="dxa"/>
+          </w:tcPr>
+          <w:p>
+            <w:pPr>
+              <w:jc w:val="both"/>
+              <w:rPr>
+                <w:sz w:val="24"/>
+                <w:szCs w:val="24"/>
+              </w:rPr>
+            </w:pPr>
+            <w:r>
+              <w:rPr>
+                <w:sz w:val="24"/>
+                <w:szCs w:val="24"/>
+              </w:rPr>
+              <w:t>TC_004</w:t>
+            </w:r>
+          </w:p>
+        </w:tc>
+        <w:tc>
+          <w:tcPr>
+            <w:tcW w:w="1314" w:type="dxa"/>
+          </w:tcPr>
+          <w:p>
+            <w:pPr>
+              <w:jc w:val="both"/>
+              <w:rPr>
+                <w:sz w:val="24"/>
+                <w:szCs w:val="24"/>
+              </w:rPr>
+            </w:pPr>
+            <w:r>
+              <w:rPr>
+                <w:sz w:val="24"/>
+                <w:szCs w:val="24"/>
+              </w:rPr>
+              <w:t>Edit customer</w:t>
+            </w:r>
+          </w:p>
+        </w:tc>
+        <w:tc>
+          <w:tcPr>
+            <w:tcW w:w="3225" w:type="dxa"/>
+          </w:tcPr>
+          <w:p>
+            <w:pPr>
+              <w:rPr>
+                <w:sz w:val="24"/>
+                <w:szCs w:val="24"/>
+              </w:rPr>
+            </w:pPr>
+            <w:r>
+              <w:rPr>
+                <w:sz w:val="24"/>
+                <w:szCs w:val="24"/>
+              </w:rPr>
+              <w:t>(1) Execute 2</w:t>
+            </w:r>
+            <w:r>
+              <w:rPr>
+                <w:sz w:val="24"/>
+                <w:szCs w:val="24"/>
+                <w:vertAlign w:val="superscript"/>
+              </w:rPr>
+              <w:t>nd</w:t>
+            </w:r>
+            <w:r>
+              <w:rPr>
+                <w:sz w:val="24"/>
+                <w:szCs w:val="24"/>
+              </w:rPr>
+              <w:t xml:space="preserve"> test case.</w:t>
+            </w:r>
+          </w:p>
+          <w:p>
+            <w:pPr>
+              <w:rPr>
+                <w:sz w:val="24"/>
+                <w:szCs w:val="24"/>
+              </w:rPr>
+            </w:pPr>
+            <w:r>
+              <w:rPr>
+                <w:sz w:val="24"/>
+                <w:szCs w:val="24"/>
+              </w:rPr>
+              <w:t>(2</w:t>
+            </w:r>
+            <w:r>
+              <w:rPr>
+                <w:sz w:val="24"/>
+                <w:szCs w:val="24"/>
+              </w:rPr>
+              <w:t>) Click “Edit Customer”.</w:t>
+            </w:r>
+          </w:p>
+          <w:p>
+            <w:pPr>
+              <w:rPr>
+                <w:sz w:val="24"/>
+                <w:szCs w:val="24"/>
+              </w:rPr>
+            </w:pPr>
+            <w:r>
+              <w:rPr>
+                <w:sz w:val="24"/>
+                <w:szCs w:val="24"/>
+              </w:rPr>
+              <w:t>(3</w:t>
+            </w:r>
+            <w:r>
+              <w:rPr>
+                <w:sz w:val="24"/>
+                <w:szCs w:val="24"/>
+              </w:rPr>
+              <w:t>) Input customer ID.</w:t>
+            </w:r>
+          </w:p>
+          <w:p>
+            <w:pPr>
+              <w:rPr>
+                <w:sz w:val="24"/>
+                <w:szCs w:val="24"/>
+              </w:rPr>
+            </w:pPr>
+            <w:r>
+              <w:rPr>
+                <w:sz w:val="24"/>
+                <w:szCs w:val="24"/>
+              </w:rPr>
+              <w:t>(4</w:t>
+            </w:r>
+            <w:r>
+              <w:rPr>
+                <w:sz w:val="24"/>
+                <w:szCs w:val="24"/>
+              </w:rPr>
+              <w:t>) Click ‘Submit”</w:t>
+            </w:r>
+            <w:r>
+              <w:rPr>
+                <w:sz w:val="24"/>
+                <w:szCs w:val="24"/>
+              </w:rPr>
+              <w:t>.</w:t>
+            </w:r>
+          </w:p>
+          <w:p>
+            <w:pPr>
+              <w:rPr>
+                <w:sz w:val="24"/>
+                <w:szCs w:val="24"/>
+              </w:rPr>
+            </w:pPr>
+            <w:r>
+              <w:rPr>
+                <w:sz w:val="24"/>
+                <w:szCs w:val="24"/>
+              </w:rPr>
+              <w:t>(5</w:t>
+            </w:r>
+            <w:r>
+              <w:rPr>
+                <w:sz w:val="24"/>
+                <w:szCs w:val="24"/>
+              </w:rPr>
+              <w:t>) Edit accessible field.</w:t>
+            </w:r>
+          </w:p>
+          <w:p>
+            <w:pPr>
+              <w:rPr>
+                <w:sz w:val="24"/>
+                <w:szCs w:val="24"/>
+              </w:rPr>
+            </w:pPr>
+            <w:r>
+              <w:rPr>
+                <w:sz w:val="24"/>
+                <w:szCs w:val="24"/>
+              </w:rPr>
+              <w:t>(6</w:t>
+            </w:r>
+            <w:r>
+              <w:rPr>
+                <w:sz w:val="24"/>
+                <w:szCs w:val="24"/>
+              </w:rPr>
+              <w:t>) Hit enter.</w:t>
+            </w:r>
+          </w:p>
+        </w:tc>
+        <w:tc>
+          <w:tcPr>
+            <w:tcW w:w="1710" w:type="dxa"/>
+          </w:tcPr>
+          <w:p>
+            <w:pPr>
+              <w:jc w:val="both"/>
+              <w:rPr>
+                <w:sz w:val="24"/>
+                <w:szCs w:val="24"/>
+              </w:rPr>
+            </w:pPr>
+            <w:r>
+              <w:rPr>
+                <w:sz w:val="24"/>
+                <w:szCs w:val="24"/>
+              </w:rPr>
+              <w:t>TC_002</w:t>
+            </w:r>
+          </w:p>
+        </w:tc>
+        <w:tc>
+          <w:tcPr>
+            <w:tcW w:w="2340" w:type="dxa"/>
+          </w:tcPr>
+          <w:p>
+            <w:pPr>
+              <w:rPr>
+                <w:sz w:val="24"/>
+                <w:szCs w:val="24"/>
+              </w:rPr>
+            </w:pPr>
+            <w:r>
+              <w:rPr>
+                <w:sz w:val="24"/>
+                <w:szCs w:val="24"/>
+              </w:rPr>
+              <w:t>Address:</w:t>
+            </w:r>
+            <w:bookmarkStart w:id="0" w:name="_GoBack"/>
+            <w:bookmarkEnd w:id="0"/>
+            <w:r>
+              <w:rPr>
+                <w:sz w:val="24"/>
+                <w:szCs w:val="24"/>
+              </w:rPr>
+              <w:t xml:space="preserve"> </w:t>
+            </w:r>
+            <w:proofErr w:type="spellStart"/>
+            <w:r>
+              <w:rPr>
+                <w:sz w:val="24"/>
+                <w:szCs w:val="24"/>
+              </w:rPr>
+              <w:t>Pallabi</w:t>
+            </w:r>
+            <w:proofErr w:type="spellEnd"/>
+          </w:p>
+        </w:tc>
+        <w:tc>
+          <w:tcPr>
+            <w:tcW w:w="2070" w:type="dxa"/>
+          </w:tcPr>
+          <w:p>
+            <w:pPr>
+              <w:rPr>
+                <w:sz w:val="24"/>
+                <w:szCs w:val="24"/>
+              </w:rPr>
+            </w:pPr>
+            <w:r>
+              <w:rPr>
+                <w:sz w:val="24"/>
+                <w:szCs w:val="24"/>
+              </w:rPr>
+              <w:t>Modification should be saved with success message.</w:t>
+            </w:r>
+          </w:p>
+        </w:tc>
+        <w:tc>
+          <w:tcPr>
+            <w:tcW w:w="1800" w:type="dxa"/>
+          </w:tcPr>
+          <w:p>
+            <w:pPr>
+              <w:jc w:val="both"/>
+              <w:rPr>
+                <w:sz w:val="24"/>
+                <w:szCs w:val="24"/>
+              </w:rPr>
+            </w:pPr>
+            <w:r>
+              <w:rPr>
+                <w:sz w:val="24"/>
+                <w:szCs w:val="24"/>
+              </w:rPr>
+              <w:t>Modification has been saved but there is a wrong alert message instead of success message.</w:t>
+            </w:r>
+          </w:p>
+        </w:tc>
+        <w:tc>
+          <w:tcPr>
+            <w:tcW w:w="1080" w:type="dxa"/>
+          </w:tcPr>
+          <w:p>
+            <w:pPr>
+              <w:jc w:val="both"/>
+              <w:rPr>
+                <w:sz w:val="24"/>
+                <w:szCs w:val="24"/>
+              </w:rPr>
+            </w:pPr>
+            <w:r>
+              <w:rPr>
+                <w:sz w:val="24"/>
+                <w:szCs w:val="24"/>
+                <w:highlight w:val="yellow"/>
+              </w:rPr>
+              <w:t>Partially passed.</w:t>
+            </w:r>
+          </w:p>
+        </w:tc>
+      </w:tr>
     </w:tbl>
     <w:p>
       <w:pPr>

</xml_diff>

<commit_message>
writing of test case 05(delete customer) has been written and test script for this has been developed
</commit_message>
<xml_diff>
--- a/testCases.docx
+++ b/testCases.docx
@@ -1098,7 +1098,340 @@
                 <w:sz w:val="24"/>
                 <w:szCs w:val="24"/>
               </w:rPr>
-              <w:t>Address:</w:t>
+              <w:t>Customer ID: 22055</w:t>
+            </w:r>
+          </w:p>
+          <w:p>
+            <w:pPr>
+              <w:rPr>
+                <w:sz w:val="24"/>
+                <w:szCs w:val="24"/>
+              </w:rPr>
+            </w:pPr>
+            <w:r>
+              <w:rPr>
+                <w:sz w:val="24"/>
+                <w:szCs w:val="24"/>
+              </w:rPr>
+              <w:t xml:space="preserve">Address: </w:t>
+            </w:r>
+            <w:proofErr w:type="spellStart"/>
+            <w:r>
+              <w:rPr>
+                <w:sz w:val="24"/>
+                <w:szCs w:val="24"/>
+              </w:rPr>
+              <w:t>Pallabi</w:t>
+            </w:r>
+            <w:proofErr w:type="spellEnd"/>
+          </w:p>
+        </w:tc>
+        <w:tc>
+          <w:tcPr>
+            <w:tcW w:w="2070" w:type="dxa"/>
+          </w:tcPr>
+          <w:p>
+            <w:pPr>
+              <w:rPr>
+                <w:sz w:val="24"/>
+                <w:szCs w:val="24"/>
+              </w:rPr>
+            </w:pPr>
+            <w:r>
+              <w:rPr>
+                <w:sz w:val="24"/>
+                <w:szCs w:val="24"/>
+              </w:rPr>
+              <w:t>Modification should be saved with success message.</w:t>
+            </w:r>
+          </w:p>
+        </w:tc>
+        <w:tc>
+          <w:tcPr>
+            <w:tcW w:w="1800" w:type="dxa"/>
+          </w:tcPr>
+          <w:p>
+            <w:pPr>
+              <w:jc w:val="both"/>
+              <w:rPr>
+                <w:sz w:val="24"/>
+                <w:szCs w:val="24"/>
+              </w:rPr>
+            </w:pPr>
+            <w:r>
+              <w:rPr>
+                <w:sz w:val="24"/>
+                <w:szCs w:val="24"/>
+              </w:rPr>
+              <w:t>Modification has been saved but there is a wrong alert message instead of success message.</w:t>
+            </w:r>
+          </w:p>
+        </w:tc>
+        <w:tc>
+          <w:tcPr>
+            <w:tcW w:w="1080" w:type="dxa"/>
+          </w:tcPr>
+          <w:p>
+            <w:pPr>
+              <w:jc w:val="both"/>
+              <w:rPr>
+                <w:sz w:val="24"/>
+                <w:szCs w:val="24"/>
+              </w:rPr>
+            </w:pPr>
+            <w:r>
+              <w:rPr>
+                <w:sz w:val="24"/>
+                <w:szCs w:val="24"/>
+                <w:highlight w:val="yellow"/>
+              </w:rPr>
+              <w:t>Partially passed.</w:t>
+            </w:r>
+          </w:p>
+        </w:tc>
+      </w:tr>
+      <w:tr>
+        <w:trPr>
+          <w:trHeight w:val="570"/>
+        </w:trPr>
+        <w:tc>
+          <w:tcPr>
+            <w:tcW w:w="946" w:type="dxa"/>
+          </w:tcPr>
+          <w:p>
+            <w:pPr>
+              <w:jc w:val="both"/>
+              <w:rPr>
+                <w:sz w:val="24"/>
+                <w:szCs w:val="24"/>
+              </w:rPr>
+            </w:pPr>
+            <w:r>
+              <w:rPr>
+                <w:sz w:val="24"/>
+                <w:szCs w:val="24"/>
+              </w:rPr>
+              <w:t>TC_005</w:t>
+            </w:r>
+          </w:p>
+        </w:tc>
+        <w:tc>
+          <w:tcPr>
+            <w:tcW w:w="1314" w:type="dxa"/>
+          </w:tcPr>
+          <w:p>
+            <w:pPr>
+              <w:jc w:val="both"/>
+              <w:rPr>
+                <w:sz w:val="24"/>
+                <w:szCs w:val="24"/>
+              </w:rPr>
+            </w:pPr>
+            <w:r>
+              <w:rPr>
+                <w:sz w:val="24"/>
+                <w:szCs w:val="24"/>
+              </w:rPr>
+              <w:t>Delete Customer</w:t>
+            </w:r>
+          </w:p>
+        </w:tc>
+        <w:tc>
+          <w:tcPr>
+            <w:tcW w:w="3225" w:type="dxa"/>
+          </w:tcPr>
+          <w:p>
+            <w:pPr>
+              <w:rPr>
+                <w:sz w:val="24"/>
+                <w:szCs w:val="24"/>
+              </w:rPr>
+            </w:pPr>
+            <w:r>
+              <w:rPr>
+                <w:sz w:val="24"/>
+                <w:szCs w:val="24"/>
+              </w:rPr>
+              <w:t>(1) Execute 2</w:t>
+            </w:r>
+            <w:r>
+              <w:rPr>
+                <w:sz w:val="24"/>
+                <w:szCs w:val="24"/>
+                <w:vertAlign w:val="superscript"/>
+              </w:rPr>
+              <w:t>nd</w:t>
+            </w:r>
+            <w:r>
+              <w:rPr>
+                <w:sz w:val="24"/>
+                <w:szCs w:val="24"/>
+              </w:rPr>
+              <w:t xml:space="preserve"> test case.</w:t>
+            </w:r>
+          </w:p>
+          <w:p>
+            <w:pPr>
+              <w:rPr>
+                <w:sz w:val="24"/>
+                <w:szCs w:val="24"/>
+              </w:rPr>
+            </w:pPr>
+            <w:r>
+              <w:rPr>
+                <w:sz w:val="24"/>
+                <w:szCs w:val="24"/>
+              </w:rPr>
+              <w:t>(2) Click “Delete Customer”.</w:t>
+            </w:r>
+          </w:p>
+          <w:p>
+            <w:pPr>
+              <w:rPr>
+                <w:sz w:val="24"/>
+                <w:szCs w:val="24"/>
+              </w:rPr>
+            </w:pPr>
+            <w:r>
+              <w:rPr>
+                <w:sz w:val="24"/>
+                <w:szCs w:val="24"/>
+              </w:rPr>
+              <w:t>(3) Input Customer ID.</w:t>
+            </w:r>
+          </w:p>
+          <w:p>
+            <w:pPr>
+              <w:rPr>
+                <w:sz w:val="24"/>
+                <w:szCs w:val="24"/>
+              </w:rPr>
+            </w:pPr>
+            <w:r>
+              <w:rPr>
+                <w:sz w:val="24"/>
+                <w:szCs w:val="24"/>
+              </w:rPr>
+              <w:t>(4) Click “Submit”.</w:t>
+            </w:r>
+          </w:p>
+          <w:p>
+            <w:pPr>
+              <w:rPr>
+                <w:sz w:val="24"/>
+                <w:szCs w:val="24"/>
+              </w:rPr>
+            </w:pPr>
+            <w:r>
+              <w:rPr>
+                <w:sz w:val="24"/>
+                <w:szCs w:val="24"/>
+              </w:rPr>
+              <w:t>(5) Click “Ok” in alert Box.</w:t>
+            </w:r>
+          </w:p>
+        </w:tc>
+        <w:tc>
+          <w:tcPr>
+            <w:tcW w:w="1710" w:type="dxa"/>
+          </w:tcPr>
+          <w:p>
+            <w:pPr>
+              <w:jc w:val="both"/>
+              <w:rPr>
+                <w:sz w:val="24"/>
+                <w:szCs w:val="24"/>
+              </w:rPr>
+            </w:pPr>
+            <w:r>
+              <w:rPr>
+                <w:sz w:val="24"/>
+                <w:szCs w:val="24"/>
+              </w:rPr>
+              <w:t>TC_002</w:t>
+            </w:r>
+          </w:p>
+        </w:tc>
+        <w:tc>
+          <w:tcPr>
+            <w:tcW w:w="2340" w:type="dxa"/>
+          </w:tcPr>
+          <w:p>
+            <w:pPr>
+              <w:rPr>
+                <w:sz w:val="24"/>
+                <w:szCs w:val="24"/>
+              </w:rPr>
+            </w:pPr>
+            <w:r>
+              <w:rPr>
+                <w:sz w:val="24"/>
+                <w:szCs w:val="24"/>
+              </w:rPr>
+              <w:t>Customer ID: 34116</w:t>
+            </w:r>
+          </w:p>
+        </w:tc>
+        <w:tc>
+          <w:tcPr>
+            <w:tcW w:w="2070" w:type="dxa"/>
+          </w:tcPr>
+          <w:p>
+            <w:pPr>
+              <w:rPr>
+                <w:sz w:val="24"/>
+                <w:szCs w:val="24"/>
+              </w:rPr>
+            </w:pPr>
+            <w:r>
+              <w:rPr>
+                <w:sz w:val="24"/>
+                <w:szCs w:val="24"/>
+              </w:rPr>
+              <w:t>Successful message of deletion should be displayed after delete.</w:t>
+            </w:r>
+          </w:p>
+        </w:tc>
+        <w:tc>
+          <w:tcPr>
+            <w:tcW w:w="1800" w:type="dxa"/>
+          </w:tcPr>
+          <w:p>
+            <w:pPr>
+              <w:jc w:val="both"/>
+              <w:rPr>
+                <w:sz w:val="24"/>
+                <w:szCs w:val="24"/>
+              </w:rPr>
+            </w:pPr>
+            <w:r>
+              <w:rPr>
+                <w:sz w:val="24"/>
+                <w:szCs w:val="24"/>
+              </w:rPr>
+              <w:t>Deletion has been done successfully but there is a wrong display message of customer doesn’t exist.</w:t>
+            </w:r>
+          </w:p>
+        </w:tc>
+        <w:tc>
+          <w:tcPr>
+            <w:tcW w:w="1080" w:type="dxa"/>
+          </w:tcPr>
+          <w:p>
+            <w:pPr>
+              <w:jc w:val="both"/>
+              <w:rPr>
+                <w:sz w:val="24"/>
+                <w:szCs w:val="24"/>
+              </w:rPr>
+            </w:pPr>
+            <w:r>
+              <w:rPr>
+                <w:sz w:val="24"/>
+                <w:szCs w:val="24"/>
+                <w:highlight w:val="yellow"/>
+              </w:rPr>
+              <w:t>Partially p</w:t>
             </w:r>
             <w:bookmarkStart w:id="0" w:name="_GoBack"/>
             <w:bookmarkEnd w:id="0"/>
@@ -1106,80 +1439,9 @@
               <w:rPr>
                 <w:sz w:val="24"/>
                 <w:szCs w:val="24"/>
-              </w:rPr>
-              <w:t xml:space="preserve"> </w:t>
-            </w:r>
-            <w:proofErr w:type="spellStart"/>
-            <w:r>
-              <w:rPr>
-                <w:sz w:val="24"/>
-                <w:szCs w:val="24"/>
-              </w:rPr>
-              <w:t>Pallabi</w:t>
-            </w:r>
-            <w:proofErr w:type="spellEnd"/>
-          </w:p>
-        </w:tc>
-        <w:tc>
-          <w:tcPr>
-            <w:tcW w:w="2070" w:type="dxa"/>
-          </w:tcPr>
-          <w:p>
-            <w:pPr>
-              <w:rPr>
-                <w:sz w:val="24"/>
-                <w:szCs w:val="24"/>
-              </w:rPr>
-            </w:pPr>
-            <w:r>
-              <w:rPr>
-                <w:sz w:val="24"/>
-                <w:szCs w:val="24"/>
-              </w:rPr>
-              <w:t>Modification should be saved with success message.</w:t>
-            </w:r>
-          </w:p>
-        </w:tc>
-        <w:tc>
-          <w:tcPr>
-            <w:tcW w:w="1800" w:type="dxa"/>
-          </w:tcPr>
-          <w:p>
-            <w:pPr>
-              <w:jc w:val="both"/>
-              <w:rPr>
-                <w:sz w:val="24"/>
-                <w:szCs w:val="24"/>
-              </w:rPr>
-            </w:pPr>
-            <w:r>
-              <w:rPr>
-                <w:sz w:val="24"/>
-                <w:szCs w:val="24"/>
-              </w:rPr>
-              <w:t>Modification has been saved but there is a wrong alert message instead of success message.</w:t>
-            </w:r>
-          </w:p>
-        </w:tc>
-        <w:tc>
-          <w:tcPr>
-            <w:tcW w:w="1080" w:type="dxa"/>
-          </w:tcPr>
-          <w:p>
-            <w:pPr>
-              <w:jc w:val="both"/>
-              <w:rPr>
-                <w:sz w:val="24"/>
-                <w:szCs w:val="24"/>
-              </w:rPr>
-            </w:pPr>
-            <w:r>
-              <w:rPr>
-                <w:sz w:val="24"/>
-                <w:szCs w:val="24"/>
                 <w:highlight w:val="yellow"/>
               </w:rPr>
-              <w:t>Partially passed.</w:t>
+              <w:t>assed.</w:t>
             </w:r>
           </w:p>
         </w:tc>

</xml_diff>